<commit_message>
Its been a while, hasn't it?
</commit_message>
<xml_diff>
--- a/Projects/Mythology Projects/Sources.docx
+++ b/Projects/Mythology Projects/Sources.docx
@@ -38,10 +38,37 @@
     </w:p>
     <w:p>
       <w:pPr>
+        <w:ind w:right="-360"/>
+        <w:rPr>
+          <w:rFonts w:ascii="Segoe UI" w:hAnsi="Segoe UI" w:cs="Segoe UI"/>
+          <w:color w:val="212121"/>
+          <w:sz w:val="24"/>
+          <w:szCs w:val="24"/>
+          <w:shd w:val="clear" w:color="auto" w:fill="FFFFFF"/>
+        </w:rPr>
+      </w:pPr>
+    </w:p>
+    <w:p>
+      <w:pPr>
+        <w:ind w:right="-360"/>
+        <w:rPr>
+          <w:rFonts w:ascii="Segoe UI" w:hAnsi="Segoe UI" w:cs="Segoe UI"/>
+          <w:color w:val="212121"/>
+          <w:sz w:val="24"/>
+          <w:szCs w:val="24"/>
+          <w:shd w:val="clear" w:color="auto" w:fill="FFFFFF"/>
+        </w:rPr>
+      </w:pPr>
+    </w:p>
+    <w:p>
+      <w:pPr>
         <w:ind w:left="720" w:right="-360" w:hanging="720"/>
         <w:rPr>
-          <w:sz w:val="24"/>
-          <w:szCs w:val="24"/>
+          <w:rFonts w:ascii="Segoe UI" w:hAnsi="Segoe UI" w:cs="Segoe UI"/>
+          <w:color w:val="212121"/>
+          <w:sz w:val="24"/>
+          <w:szCs w:val="24"/>
+          <w:shd w:val="clear" w:color="auto" w:fill="FFFFFF"/>
         </w:rPr>
       </w:pPr>
       <w:proofErr w:type="spellStart"/>
@@ -101,6 +128,146 @@
           <w:shd w:val="clear" w:color="auto" w:fill="FFFFFF"/>
         </w:rPr>
         <w:t> vol. 42,4 (2018): 957-965. doi:10.1007/s00264-018-3776-3</w:t>
+      </w:r>
+    </w:p>
+    <w:p>
+      <w:pPr>
+        <w:ind w:left="720" w:right="-360" w:hanging="720"/>
+        <w:rPr>
+          <w:rFonts w:ascii="Segoe UI" w:hAnsi="Segoe UI" w:cs="Segoe UI"/>
+          <w:color w:val="212121"/>
+          <w:sz w:val="24"/>
+          <w:szCs w:val="24"/>
+          <w:shd w:val="clear" w:color="auto" w:fill="FFFFFF"/>
+        </w:rPr>
+      </w:pPr>
+    </w:p>
+    <w:p>
+      <w:pPr>
+        <w:ind w:left="720" w:right="-360" w:hanging="720"/>
+        <w:rPr>
+          <w:rFonts w:ascii="Times New Roman" w:hAnsi="Times New Roman" w:cs="Times New Roman"/>
+          <w:color w:val="AEAAAA" w:themeColor="background2" w:themeShade="BF"/>
+          <w:sz w:val="24"/>
+          <w:szCs w:val="24"/>
+        </w:rPr>
+      </w:pPr>
+      <w:proofErr w:type="spellStart"/>
+      <w:r>
+        <w:rPr>
+          <w:rFonts w:ascii="Times New Roman" w:hAnsi="Times New Roman" w:cs="Times New Roman"/>
+          <w:color w:val="AEAAAA" w:themeColor="background2" w:themeShade="BF"/>
+          <w:sz w:val="24"/>
+          <w:szCs w:val="24"/>
+          <w:shd w:val="clear" w:color="auto" w:fill="181A1B"/>
+        </w:rPr>
+        <w:t>Nardo</w:t>
+      </w:r>
+      <w:proofErr w:type="spellEnd"/>
+      <w:r>
+        <w:rPr>
+          <w:rFonts w:ascii="Times New Roman" w:hAnsi="Times New Roman" w:cs="Times New Roman"/>
+          <w:color w:val="AEAAAA" w:themeColor="background2" w:themeShade="BF"/>
+          <w:sz w:val="24"/>
+          <w:szCs w:val="24"/>
+          <w:shd w:val="clear" w:color="auto" w:fill="181A1B"/>
+        </w:rPr>
+        <w:t xml:space="preserve">, Don. "Greek Mythology's Enormous Legacy." </w:t>
+      </w:r>
+      <w:r>
+        <w:rPr>
+          <w:rFonts w:ascii="Times New Roman" w:hAnsi="Times New Roman" w:cs="Times New Roman"/>
+          <w:i/>
+          <w:iCs/>
+          <w:color w:val="AEAAAA" w:themeColor="background2" w:themeShade="BF"/>
+          <w:sz w:val="24"/>
+          <w:szCs w:val="24"/>
+          <w:bdr w:val="none" w:sz="0" w:space="0" w:color="auto" w:frame="1"/>
+          <w:shd w:val="clear" w:color="auto" w:fill="181A1B"/>
+        </w:rPr>
+        <w:t>Greek Mythology</w:t>
+      </w:r>
+      <w:r>
+        <w:rPr>
+          <w:rFonts w:ascii="Times New Roman" w:hAnsi="Times New Roman" w:cs="Times New Roman"/>
+          <w:color w:val="AEAAAA" w:themeColor="background2" w:themeShade="BF"/>
+          <w:sz w:val="24"/>
+          <w:szCs w:val="24"/>
+          <w:shd w:val="clear" w:color="auto" w:fill="181A1B"/>
+        </w:rPr>
+        <w:t xml:space="preserve">, Lucent Books, 2012, pp. 84-100. Mythology and Culture Worldwide. </w:t>
+      </w:r>
+      <w:r>
+        <w:rPr>
+          <w:rFonts w:ascii="Times New Roman" w:hAnsi="Times New Roman" w:cs="Times New Roman"/>
+          <w:i/>
+          <w:iCs/>
+          <w:color w:val="AEAAAA" w:themeColor="background2" w:themeShade="BF"/>
+          <w:sz w:val="24"/>
+          <w:szCs w:val="24"/>
+          <w:bdr w:val="none" w:sz="0" w:space="0" w:color="auto" w:frame="1"/>
+          <w:shd w:val="clear" w:color="auto" w:fill="181A1B"/>
+        </w:rPr>
+        <w:t xml:space="preserve">Gale </w:t>
+      </w:r>
+      <w:proofErr w:type="gramStart"/>
+      <w:r>
+        <w:rPr>
+          <w:rFonts w:ascii="Times New Roman" w:hAnsi="Times New Roman" w:cs="Times New Roman"/>
+          <w:i/>
+          <w:iCs/>
+          <w:color w:val="AEAAAA" w:themeColor="background2" w:themeShade="BF"/>
+          <w:sz w:val="24"/>
+          <w:szCs w:val="24"/>
+          <w:bdr w:val="none" w:sz="0" w:space="0" w:color="auto" w:frame="1"/>
+          <w:shd w:val="clear" w:color="auto" w:fill="181A1B"/>
+        </w:rPr>
+        <w:t>In</w:t>
+      </w:r>
+      <w:proofErr w:type="gramEnd"/>
+      <w:r>
+        <w:rPr>
+          <w:rFonts w:ascii="Times New Roman" w:hAnsi="Times New Roman" w:cs="Times New Roman"/>
+          <w:i/>
+          <w:iCs/>
+          <w:color w:val="AEAAAA" w:themeColor="background2" w:themeShade="BF"/>
+          <w:sz w:val="24"/>
+          <w:szCs w:val="24"/>
+          <w:bdr w:val="none" w:sz="0" w:space="0" w:color="auto" w:frame="1"/>
+          <w:shd w:val="clear" w:color="auto" w:fill="181A1B"/>
+        </w:rPr>
+        <w:t xml:space="preserve"> Context: High School</w:t>
+      </w:r>
+      <w:r>
+        <w:rPr>
+          <w:rFonts w:ascii="Times New Roman" w:hAnsi="Times New Roman" w:cs="Times New Roman"/>
+          <w:color w:val="AEAAAA" w:themeColor="background2" w:themeShade="BF"/>
+          <w:sz w:val="24"/>
+          <w:szCs w:val="24"/>
+          <w:shd w:val="clear" w:color="auto" w:fill="181A1B"/>
+        </w:rPr>
+        <w:t xml:space="preserve">, </w:t>
+      </w:r>
+      <w:r>
+        <w:rPr>
+          <w:rStyle w:val="docurl"/>
+          <w:rFonts w:ascii="Times New Roman" w:hAnsi="Times New Roman" w:cs="Times New Roman"/>
+          <w:color w:val="AEAAAA" w:themeColor="background2" w:themeShade="BF"/>
+          <w:sz w:val="24"/>
+          <w:szCs w:val="24"/>
+          <w:shd w:val="clear" w:color="auto" w:fill="181A1B"/>
+        </w:rPr>
+        <w:t>link.gale.com/apps/doc/CX4199700013/SUIC?u=fcpstjhs&amp;sid=SUIC&amp;xid=94c28303</w:t>
+      </w:r>
+      <w:r>
+        <w:rPr>
+          <w:rFonts w:ascii="Times New Roman" w:hAnsi="Times New Roman" w:cs="Times New Roman"/>
+          <w:color w:val="AEAAAA" w:themeColor="background2" w:themeShade="BF"/>
+          <w:sz w:val="24"/>
+          <w:szCs w:val="24"/>
+          <w:shd w:val="clear" w:color="auto" w:fill="181A1B"/>
+        </w:rPr>
+        <w:t>. Accessed 14 Feb. 2021.</w:t>
       </w:r>
     </w:p>
     <w:sectPr>
@@ -539,6 +706,11 @@
     <w:semiHidden/>
     <w:unhideWhenUsed/>
   </w:style>
+  <w:style w:type="character" w:customStyle="1" w:styleId="docurl">
+    <w:name w:val="docurl"/>
+    <w:basedOn w:val="DefaultParagraphFont"/>
+    <w:rsid w:val="00FB24FE"/>
+  </w:style>
 </w:styles>
 </file>
 

</xml_diff>